<commit_message>
Javascript code is several lines long. It is more common to see event attributes calling functions
</commit_message>
<xml_diff>
--- a/w3schools.docx
+++ b/w3schools.docx
@@ -14,11 +14,9 @@
       <w:pPr>
         <w:pStyle w:val="Heading2"/>
       </w:pPr>
-      <w:proofErr w:type="spellStart"/>
       <w:r>
         <w:t>Javascript</w:t>
       </w:r>
-      <w:proofErr w:type="spellEnd"/>
     </w:p>
     <w:p>
       <w:pPr>
@@ -105,13 +103,8 @@
         <w:pStyle w:val="Heading4"/>
       </w:pPr>
       <w:r>
-        <w:t xml:space="preserve">JS </w:t>
-      </w:r>
-      <w:proofErr w:type="spellStart"/>
-      <w:r>
-        <w:t>Const</w:t>
-      </w:r>
-      <w:proofErr w:type="spellEnd"/>
+        <w:t>JS Const</w:t>
+      </w:r>
     </w:p>
     <w:p>
       <w:pPr>
@@ -144,606 +137,72 @@
       <w:r>
         <w:t>:</w:t>
       </w:r>
-    </w:p>
-    <w:p>
-      <w:r>
-        <w:t xml:space="preserve">x &lt;&lt;= </w:t>
-      </w:r>
-      <w:proofErr w:type="gramStart"/>
-      <w:r>
-        <w:t>y  :</w:t>
-      </w:r>
-      <w:proofErr w:type="gramEnd"/>
-      <w:r>
-        <w:t xml:space="preserve">  x = x * 2^y</w:t>
-      </w:r>
-    </w:p>
-    <w:p>
-      <w:r>
-        <w:t xml:space="preserve">x&gt;&gt;= </w:t>
-      </w:r>
-      <w:proofErr w:type="gramStart"/>
-      <w:r>
-        <w:t>y  :</w:t>
-      </w:r>
-      <w:proofErr w:type="gramEnd"/>
-      <w:r>
-        <w:t xml:space="preserve">  x = x / 2^y</w:t>
-      </w:r>
-    </w:p>
-    <w:p>
+      <w:r>
+        <w:t xml:space="preserve"> &lt;&lt;=, &gt;&gt;=</w:t>
+      </w:r>
+    </w:p>
+    <w:p>
+      <w:r>
+        <w:t>Unsigned Left and Right Shift Assignment Operator: &lt;&lt;&lt;=, &gt;&gt;&gt;=</w:t>
+      </w:r>
+    </w:p>
+    <w:p>
+      <w:r>
+        <w:t>x &lt;&lt;= y  :  x = x * 2^y</w:t>
+      </w:r>
+    </w:p>
+    <w:p>
+      <w:r>
+        <w:t>x&gt;&gt;= y  :  x = x / 2^y</w:t>
+      </w:r>
+    </w:p>
+    <w:p/>
+    <w:p>
+      <w:pPr>
+        <w:pStyle w:val="Heading4"/>
+      </w:pPr>
+      <w:r>
+        <w:t>JS Data Types</w:t>
+      </w:r>
+    </w:p>
+    <w:p>
+      <w:r>
+        <w:t xml:space="preserve">Javascript has </w:t>
+      </w:r>
+      <w:r>
+        <w:t>8 datatypes: Number, String, BigInt, Boolean, Undefined, Null, Object, Symbol</w:t>
+      </w:r>
+    </w:p>
+    <w:p>
+      <w:r>
+        <w:t>The Object Datatypes: Object, Array, Date</w:t>
+      </w:r>
+    </w:p>
+    <w:p>
+      <w:pPr>
+        <w:pStyle w:val="Heading4"/>
+      </w:pPr>
+      <w:r>
+        <w:lastRenderedPageBreak/>
+        <w:t>JS Functions</w:t>
+      </w:r>
+    </w:p>
+    <w:p>
+      <w:r>
+        <w:t xml:space="preserve">The () operator invokes or call the function. Accessing a function without () returns the function </w:t>
+      </w:r>
+      <w:r>
+        <w:t xml:space="preserve">object </w:t>
+      </w:r>
       <w:bookmarkStart w:id="0" w:name="_GoBack"/>
       <w:bookmarkEnd w:id="0"/>
-    </w:p>
-    <w:p>
-      <w:pPr>
-        <w:pStyle w:val="Heading4"/>
-      </w:pPr>
-      <w:r>
-        <w:lastRenderedPageBreak/>
-        <w:t>JS Data Types</w:t>
-      </w:r>
-    </w:p>
-    <w:p>
-      <w:pPr>
-        <w:pStyle w:val="Heading4"/>
-      </w:pPr>
-      <w:r>
-        <w:t>JS Functions</w:t>
-      </w:r>
-    </w:p>
-    <w:p>
-      <w:pPr>
-        <w:pStyle w:val="Heading4"/>
-      </w:pPr>
-      <w:r>
-        <w:t>JS Objects</w:t>
-      </w:r>
-    </w:p>
-    <w:p>
-      <w:pPr>
-        <w:pStyle w:val="Heading4"/>
-      </w:pPr>
-      <w:r>
-        <w:t>JS Events</w:t>
-      </w:r>
-    </w:p>
-    <w:p>
-      <w:pPr>
-        <w:pStyle w:val="Heading4"/>
-      </w:pPr>
-      <w:r>
-        <w:t>JS Strings</w:t>
-      </w:r>
-    </w:p>
-    <w:p>
-      <w:pPr>
-        <w:pStyle w:val="Heading4"/>
-      </w:pPr>
-      <w:r>
-        <w:t>JS String Methods</w:t>
-      </w:r>
-    </w:p>
-    <w:p>
-      <w:pPr>
-        <w:pStyle w:val="Heading4"/>
-      </w:pPr>
-      <w:r>
-        <w:t>JS String Search</w:t>
-      </w:r>
-    </w:p>
-    <w:p>
-      <w:pPr>
-        <w:pStyle w:val="Heading4"/>
-      </w:pPr>
-      <w:r>
-        <w:t>JS String Templates</w:t>
-      </w:r>
-    </w:p>
-    <w:p>
-      <w:pPr>
-        <w:pStyle w:val="Heading4"/>
-      </w:pPr>
-      <w:r>
-        <w:t>JS Numbers</w:t>
-      </w:r>
-    </w:p>
-    <w:p>
-      <w:pPr>
-        <w:pStyle w:val="Heading4"/>
-      </w:pPr>
-      <w:r>
-        <w:t xml:space="preserve">JS </w:t>
-      </w:r>
-      <w:proofErr w:type="spellStart"/>
-      <w:r>
-        <w:t>BigInt</w:t>
-      </w:r>
-      <w:proofErr w:type="spellEnd"/>
-    </w:p>
-    <w:p>
-      <w:pPr>
-        <w:pStyle w:val="Heading4"/>
-      </w:pPr>
-      <w:r>
-        <w:t>JS Number Methods</w:t>
-      </w:r>
-    </w:p>
-    <w:p>
-      <w:pPr>
-        <w:pStyle w:val="Heading4"/>
-      </w:pPr>
-      <w:r>
-        <w:t>JS Number Properties</w:t>
-      </w:r>
-    </w:p>
-    <w:p>
-      <w:pPr>
-        <w:pStyle w:val="Heading4"/>
-      </w:pPr>
-      <w:r>
-        <w:t>JS Arrays</w:t>
-      </w:r>
-    </w:p>
-    <w:p>
-      <w:pPr>
-        <w:pStyle w:val="Heading4"/>
-      </w:pPr>
-      <w:r>
-        <w:t>JS Array Methods</w:t>
-      </w:r>
-    </w:p>
-    <w:p>
-      <w:pPr>
-        <w:pStyle w:val="Heading4"/>
-      </w:pPr>
-      <w:r>
-        <w:t>JS Array Sort</w:t>
-      </w:r>
-    </w:p>
-    <w:p>
-      <w:pPr>
-        <w:pStyle w:val="Heading4"/>
-      </w:pPr>
-      <w:r>
-        <w:t>JS Array Iteration</w:t>
-      </w:r>
-    </w:p>
-    <w:p>
-      <w:pPr>
-        <w:pStyle w:val="Heading4"/>
-      </w:pPr>
-      <w:r>
-        <w:t xml:space="preserve">JS Array </w:t>
-      </w:r>
-      <w:proofErr w:type="spellStart"/>
-      <w:r>
-        <w:t>Const</w:t>
-      </w:r>
-      <w:proofErr w:type="spellEnd"/>
-    </w:p>
-    <w:p>
-      <w:pPr>
-        <w:pStyle w:val="Heading4"/>
-      </w:pPr>
-      <w:r>
-        <w:t>JS Dates</w:t>
-      </w:r>
-    </w:p>
-    <w:p>
-      <w:pPr>
-        <w:pStyle w:val="Heading4"/>
-      </w:pPr>
-      <w:r>
-        <w:t>JS Date Formats</w:t>
-      </w:r>
-    </w:p>
-    <w:p>
-      <w:pPr>
-        <w:pStyle w:val="Heading4"/>
-      </w:pPr>
-      <w:r>
-        <w:t>JS Date Get Methods</w:t>
-      </w:r>
-    </w:p>
-    <w:p>
-      <w:pPr>
-        <w:pStyle w:val="Heading4"/>
-      </w:pPr>
-      <w:r>
-        <w:t>JS Date Set Methods</w:t>
-      </w:r>
-    </w:p>
-    <w:p>
-      <w:pPr>
-        <w:pStyle w:val="Heading4"/>
-      </w:pPr>
-      <w:r>
-        <w:t>JS Math</w:t>
-      </w:r>
-    </w:p>
-    <w:p>
-      <w:pPr>
-        <w:pStyle w:val="Heading4"/>
-      </w:pPr>
-      <w:r>
-        <w:t>JS Random</w:t>
-      </w:r>
-    </w:p>
-    <w:p>
-      <w:pPr>
-        <w:pStyle w:val="Heading4"/>
-      </w:pPr>
-      <w:r>
-        <w:t>JS Booleans</w:t>
-      </w:r>
-    </w:p>
-    <w:p>
-      <w:pPr>
-        <w:pStyle w:val="Heading4"/>
-      </w:pPr>
-      <w:r>
-        <w:t>JS Comparisons</w:t>
-      </w:r>
-    </w:p>
-    <w:p>
-      <w:pPr>
-        <w:pStyle w:val="Heading4"/>
-      </w:pPr>
-      <w:r>
-        <w:t>JS If Else</w:t>
-      </w:r>
-    </w:p>
-    <w:p>
-      <w:pPr>
-        <w:pStyle w:val="Heading4"/>
-      </w:pPr>
-      <w:r>
-        <w:lastRenderedPageBreak/>
-        <w:t>JS Switch</w:t>
-      </w:r>
-    </w:p>
-    <w:p>
-      <w:pPr>
-        <w:pStyle w:val="Heading4"/>
-      </w:pPr>
-      <w:r>
-        <w:t>JS Loop For</w:t>
-      </w:r>
-    </w:p>
-    <w:p>
-      <w:pPr>
-        <w:pStyle w:val="Heading4"/>
-      </w:pPr>
-      <w:r>
-        <w:t>JS Loop For In</w:t>
-      </w:r>
-    </w:p>
-    <w:p>
-      <w:pPr>
-        <w:pStyle w:val="Heading4"/>
-      </w:pPr>
-      <w:r>
-        <w:t>JS Loop For Of</w:t>
-      </w:r>
-    </w:p>
-    <w:p>
-      <w:pPr>
-        <w:pStyle w:val="Heading4"/>
-      </w:pPr>
-      <w:r>
-        <w:t>JS Loop While</w:t>
-      </w:r>
-    </w:p>
-    <w:p>
-      <w:pPr>
-        <w:pStyle w:val="Heading4"/>
-      </w:pPr>
-      <w:r>
-        <w:t>JS Break</w:t>
-      </w:r>
-    </w:p>
-    <w:p>
-      <w:pPr>
-        <w:pStyle w:val="Heading4"/>
-      </w:pPr>
-      <w:r>
-        <w:t xml:space="preserve">JS </w:t>
-      </w:r>
-      <w:proofErr w:type="spellStart"/>
-      <w:r>
-        <w:t>Iterables</w:t>
-      </w:r>
-      <w:proofErr w:type="spellEnd"/>
-    </w:p>
-    <w:p>
-      <w:pPr>
-        <w:pStyle w:val="Heading4"/>
-      </w:pPr>
-      <w:r>
-        <w:t>JS Sets</w:t>
-      </w:r>
-    </w:p>
-    <w:p>
-      <w:pPr>
-        <w:pStyle w:val="Heading4"/>
-      </w:pPr>
-      <w:r>
-        <w:t>JS Maps</w:t>
-      </w:r>
-    </w:p>
-    <w:p>
-      <w:pPr>
-        <w:pStyle w:val="Heading4"/>
-      </w:pPr>
-      <w:r>
-        <w:t xml:space="preserve">JS </w:t>
-      </w:r>
-      <w:proofErr w:type="spellStart"/>
-      <w:r>
-        <w:t>Typeof</w:t>
-      </w:r>
-      <w:proofErr w:type="spellEnd"/>
-    </w:p>
-    <w:p>
-      <w:pPr>
-        <w:pStyle w:val="Heading4"/>
-      </w:pPr>
-      <w:r>
-        <w:t>JS Type Conversion</w:t>
-      </w:r>
-    </w:p>
-    <w:p>
-      <w:pPr>
-        <w:pStyle w:val="Heading4"/>
-      </w:pPr>
-      <w:r>
-        <w:t>JS Bitwise</w:t>
-      </w:r>
-    </w:p>
-    <w:p>
-      <w:pPr>
-        <w:pStyle w:val="Heading4"/>
-      </w:pPr>
-      <w:r>
-        <w:t xml:space="preserve">JS </w:t>
-      </w:r>
-      <w:proofErr w:type="spellStart"/>
-      <w:r>
-        <w:t>RegExp</w:t>
-      </w:r>
-      <w:proofErr w:type="spellEnd"/>
-    </w:p>
-    <w:p>
-      <w:pPr>
-        <w:pStyle w:val="Heading4"/>
-      </w:pPr>
-      <w:r>
-        <w:t>JS Precedence</w:t>
-      </w:r>
-    </w:p>
-    <w:p>
-      <w:pPr>
-        <w:pStyle w:val="Heading4"/>
-      </w:pPr>
-      <w:r>
-        <w:t>JS Errors</w:t>
-      </w:r>
-    </w:p>
-    <w:p>
-      <w:pPr>
-        <w:pStyle w:val="Heading4"/>
-      </w:pPr>
-      <w:r>
-        <w:t>JS Scope</w:t>
-      </w:r>
-    </w:p>
-    <w:p>
-      <w:pPr>
-        <w:pStyle w:val="Heading4"/>
-      </w:pPr>
-      <w:r>
-        <w:t>JS Hoisting</w:t>
-      </w:r>
-    </w:p>
-    <w:p>
-      <w:pPr>
-        <w:pStyle w:val="Heading4"/>
-      </w:pPr>
-      <w:r>
-        <w:t>JS Strict Mode</w:t>
-      </w:r>
-    </w:p>
-    <w:p>
-      <w:pPr>
-        <w:pStyle w:val="Heading4"/>
-      </w:pPr>
-      <w:r>
-        <w:t>JS this Keyword</w:t>
-      </w:r>
-    </w:p>
-    <w:p>
-      <w:pPr>
-        <w:pStyle w:val="Heading4"/>
-      </w:pPr>
-      <w:r>
-        <w:t>JS Arrow Function</w:t>
-      </w:r>
-    </w:p>
-    <w:p>
-      <w:pPr>
-        <w:pStyle w:val="Heading4"/>
-      </w:pPr>
-      <w:r>
-        <w:t>JS Classes</w:t>
-      </w:r>
-    </w:p>
-    <w:p>
-      <w:pPr>
-        <w:pStyle w:val="Heading4"/>
-      </w:pPr>
-      <w:r>
-        <w:t>JS Modules</w:t>
-      </w:r>
-    </w:p>
-    <w:p>
-      <w:pPr>
-        <w:pStyle w:val="Heading4"/>
-      </w:pPr>
-      <w:r>
-        <w:t>JS JSON</w:t>
-      </w:r>
-    </w:p>
-    <w:p>
-      <w:pPr>
-        <w:pStyle w:val="Heading4"/>
-      </w:pPr>
-      <w:r>
-        <w:t>JS Debugging</w:t>
-      </w:r>
-    </w:p>
-    <w:p>
-      <w:pPr>
-        <w:pStyle w:val="Heading4"/>
-      </w:pPr>
-      <w:r>
-        <w:t>JS Style Guide</w:t>
-      </w:r>
-    </w:p>
-    <w:p>
-      <w:pPr>
-        <w:pStyle w:val="Heading4"/>
-      </w:pPr>
-      <w:r>
-        <w:t>JS Best Practices</w:t>
-      </w:r>
-    </w:p>
-    <w:p>
-      <w:pPr>
-        <w:pStyle w:val="Heading4"/>
-      </w:pPr>
-      <w:r>
-        <w:lastRenderedPageBreak/>
-        <w:t>JS Mistakes</w:t>
-      </w:r>
-    </w:p>
-    <w:p>
-      <w:pPr>
-        <w:pStyle w:val="Heading4"/>
-      </w:pPr>
-      <w:r>
-        <w:t>JS Performance</w:t>
-      </w:r>
-    </w:p>
-    <w:p>
-      <w:pPr>
-        <w:pStyle w:val="Heading4"/>
-      </w:pPr>
-      <w:r>
-        <w:t>JS Reserved Words</w:t>
-      </w:r>
-    </w:p>
-    <w:p/>
-    <w:p>
-      <w:pPr>
-        <w:pStyle w:val="Heading3"/>
-      </w:pPr>
-      <w:r>
-        <w:t>JS Versions</w:t>
-      </w:r>
-    </w:p>
-    <w:p>
-      <w:pPr>
-        <w:pStyle w:val="Heading4"/>
-      </w:pPr>
-      <w:r>
-        <w:t>JS Versions</w:t>
-      </w:r>
-    </w:p>
-    <w:p>
-      <w:pPr>
-        <w:pStyle w:val="Heading4"/>
-      </w:pPr>
-      <w:r>
-        <w:t>JS 2009 (ES5)</w:t>
-      </w:r>
-    </w:p>
-    <w:p>
-      <w:pPr>
-        <w:pStyle w:val="Heading4"/>
-      </w:pPr>
-      <w:r>
-        <w:t>JS 2015 (ES6)</w:t>
-      </w:r>
-    </w:p>
-    <w:p>
-      <w:pPr>
-        <w:pStyle w:val="Heading4"/>
-      </w:pPr>
-      <w:r>
-        <w:t>JS 2016</w:t>
-      </w:r>
-    </w:p>
-    <w:p>
-      <w:pPr>
-        <w:pStyle w:val="Heading4"/>
-      </w:pPr>
-      <w:r>
-        <w:t>JS 2017</w:t>
-      </w:r>
-    </w:p>
-    <w:p>
-      <w:pPr>
-        <w:pStyle w:val="Heading4"/>
-      </w:pPr>
-      <w:r>
-        <w:t>JS 2018</w:t>
-      </w:r>
-    </w:p>
-    <w:p>
-      <w:pPr>
-        <w:pStyle w:val="Heading4"/>
-      </w:pPr>
-      <w:r>
-        <w:t>JS 2019</w:t>
-      </w:r>
-    </w:p>
-    <w:p>
-      <w:pPr>
-        <w:pStyle w:val="Heading4"/>
-      </w:pPr>
-      <w:r>
-        <w:t>JS 2020</w:t>
-      </w:r>
-    </w:p>
-    <w:p>
-      <w:pPr>
-        <w:pStyle w:val="Heading4"/>
-      </w:pPr>
-      <w:r>
-        <w:t>JS 2021/2022</w:t>
-      </w:r>
-    </w:p>
-    <w:p>
-      <w:pPr>
-        <w:pStyle w:val="Heading4"/>
-      </w:pPr>
-      <w:r>
-        <w:t>JS IE / Edge</w:t>
-      </w:r>
-    </w:p>
-    <w:p>
-      <w:pPr>
-        <w:pStyle w:val="Heading4"/>
-      </w:pPr>
-      <w:r>
-        <w:t>JS History</w:t>
-      </w:r>
-    </w:p>
-    <w:p/>
-    <w:p>
-      <w:pPr>
-        <w:pStyle w:val="Heading3"/>
+      <w:r>
+        <w:t>and not the function result.</w:t>
+      </w:r>
+    </w:p>
+    <w:p>
+      <w:pPr>
+        <w:pStyle w:val="Heading4"/>
       </w:pPr>
       <w:r>
         <w:lastRenderedPageBreak/>
@@ -755,6 +214,531 @@
         <w:pStyle w:val="Heading4"/>
       </w:pPr>
       <w:r>
+        <w:t>JS Events</w:t>
+      </w:r>
+    </w:p>
+    <w:p>
+      <w:pPr>
+        <w:pStyle w:val="Heading4"/>
+      </w:pPr>
+      <w:r>
+        <w:t>JS Strings</w:t>
+      </w:r>
+    </w:p>
+    <w:p>
+      <w:pPr>
+        <w:pStyle w:val="Heading4"/>
+      </w:pPr>
+      <w:r>
+        <w:t>JS String Methods</w:t>
+      </w:r>
+    </w:p>
+    <w:p>
+      <w:pPr>
+        <w:pStyle w:val="Heading4"/>
+      </w:pPr>
+      <w:r>
+        <w:t>JS String Search</w:t>
+      </w:r>
+    </w:p>
+    <w:p>
+      <w:pPr>
+        <w:pStyle w:val="Heading4"/>
+      </w:pPr>
+      <w:r>
+        <w:t>JS String Templates</w:t>
+      </w:r>
+    </w:p>
+    <w:p>
+      <w:pPr>
+        <w:pStyle w:val="Heading4"/>
+      </w:pPr>
+      <w:r>
+        <w:t>JS Numbers</w:t>
+      </w:r>
+    </w:p>
+    <w:p>
+      <w:pPr>
+        <w:pStyle w:val="Heading4"/>
+      </w:pPr>
+      <w:r>
+        <w:t>JS BigInt</w:t>
+      </w:r>
+    </w:p>
+    <w:p>
+      <w:pPr>
+        <w:pStyle w:val="Heading4"/>
+      </w:pPr>
+      <w:r>
+        <w:t>JS Number Methods</w:t>
+      </w:r>
+    </w:p>
+    <w:p>
+      <w:pPr>
+        <w:pStyle w:val="Heading4"/>
+      </w:pPr>
+      <w:r>
+        <w:t>JS Number Properties</w:t>
+      </w:r>
+    </w:p>
+    <w:p>
+      <w:pPr>
+        <w:pStyle w:val="Heading4"/>
+      </w:pPr>
+      <w:r>
+        <w:t>JS Arrays</w:t>
+      </w:r>
+    </w:p>
+    <w:p>
+      <w:pPr>
+        <w:pStyle w:val="Heading4"/>
+      </w:pPr>
+      <w:r>
+        <w:t>JS Array Methods</w:t>
+      </w:r>
+    </w:p>
+    <w:p>
+      <w:pPr>
+        <w:pStyle w:val="Heading4"/>
+      </w:pPr>
+      <w:r>
+        <w:t>JS Array Sort</w:t>
+      </w:r>
+    </w:p>
+    <w:p>
+      <w:pPr>
+        <w:pStyle w:val="Heading4"/>
+      </w:pPr>
+      <w:r>
+        <w:t>JS Array Iteration</w:t>
+      </w:r>
+    </w:p>
+    <w:p>
+      <w:pPr>
+        <w:pStyle w:val="Heading4"/>
+      </w:pPr>
+      <w:r>
+        <w:t>JS Array Const</w:t>
+      </w:r>
+    </w:p>
+    <w:p>
+      <w:pPr>
+        <w:pStyle w:val="Heading4"/>
+      </w:pPr>
+      <w:r>
+        <w:t>JS Dates</w:t>
+      </w:r>
+    </w:p>
+    <w:p>
+      <w:pPr>
+        <w:pStyle w:val="Heading4"/>
+      </w:pPr>
+      <w:r>
+        <w:t>JS Date Formats</w:t>
+      </w:r>
+    </w:p>
+    <w:p>
+      <w:pPr>
+        <w:pStyle w:val="Heading4"/>
+      </w:pPr>
+      <w:r>
+        <w:t>JS Date Get Methods</w:t>
+      </w:r>
+    </w:p>
+    <w:p>
+      <w:pPr>
+        <w:pStyle w:val="Heading4"/>
+      </w:pPr>
+      <w:r>
+        <w:t>JS Date Set Methods</w:t>
+      </w:r>
+    </w:p>
+    <w:p>
+      <w:pPr>
+        <w:pStyle w:val="Heading4"/>
+      </w:pPr>
+      <w:r>
+        <w:t>JS Math</w:t>
+      </w:r>
+    </w:p>
+    <w:p>
+      <w:pPr>
+        <w:pStyle w:val="Heading4"/>
+      </w:pPr>
+      <w:r>
+        <w:t>JS Random</w:t>
+      </w:r>
+    </w:p>
+    <w:p>
+      <w:pPr>
+        <w:pStyle w:val="Heading4"/>
+      </w:pPr>
+      <w:r>
+        <w:t>JS Booleans</w:t>
+      </w:r>
+    </w:p>
+    <w:p>
+      <w:pPr>
+        <w:pStyle w:val="Heading4"/>
+      </w:pPr>
+      <w:r>
+        <w:t>JS Comparisons</w:t>
+      </w:r>
+    </w:p>
+    <w:p>
+      <w:pPr>
+        <w:pStyle w:val="Heading4"/>
+      </w:pPr>
+      <w:r>
+        <w:t>JS If Else</w:t>
+      </w:r>
+    </w:p>
+    <w:p>
+      <w:pPr>
+        <w:pStyle w:val="Heading4"/>
+      </w:pPr>
+      <w:r>
+        <w:t>JS Switch</w:t>
+      </w:r>
+    </w:p>
+    <w:p>
+      <w:pPr>
+        <w:pStyle w:val="Heading4"/>
+      </w:pPr>
+      <w:r>
+        <w:t>JS Loop For</w:t>
+      </w:r>
+    </w:p>
+    <w:p>
+      <w:pPr>
+        <w:pStyle w:val="Heading4"/>
+      </w:pPr>
+      <w:r>
+        <w:lastRenderedPageBreak/>
+        <w:t>JS Loop For In</w:t>
+      </w:r>
+    </w:p>
+    <w:p>
+      <w:pPr>
+        <w:pStyle w:val="Heading4"/>
+      </w:pPr>
+      <w:r>
+        <w:t>JS Loop For Of</w:t>
+      </w:r>
+    </w:p>
+    <w:p>
+      <w:pPr>
+        <w:pStyle w:val="Heading4"/>
+      </w:pPr>
+      <w:r>
+        <w:t>JS Loop While</w:t>
+      </w:r>
+    </w:p>
+    <w:p>
+      <w:pPr>
+        <w:pStyle w:val="Heading4"/>
+      </w:pPr>
+      <w:r>
+        <w:t>JS Break</w:t>
+      </w:r>
+    </w:p>
+    <w:p>
+      <w:pPr>
+        <w:pStyle w:val="Heading4"/>
+      </w:pPr>
+      <w:r>
+        <w:t>JS Iterables</w:t>
+      </w:r>
+    </w:p>
+    <w:p>
+      <w:pPr>
+        <w:pStyle w:val="Heading4"/>
+      </w:pPr>
+      <w:r>
+        <w:t>JS Sets</w:t>
+      </w:r>
+    </w:p>
+    <w:p>
+      <w:pPr>
+        <w:pStyle w:val="Heading4"/>
+      </w:pPr>
+      <w:r>
+        <w:t>JS Maps</w:t>
+      </w:r>
+    </w:p>
+    <w:p>
+      <w:pPr>
+        <w:pStyle w:val="Heading4"/>
+      </w:pPr>
+      <w:r>
+        <w:t>JS Typeof</w:t>
+      </w:r>
+    </w:p>
+    <w:p>
+      <w:pPr>
+        <w:pStyle w:val="Heading4"/>
+      </w:pPr>
+      <w:r>
+        <w:t>JS Type Conversion</w:t>
+      </w:r>
+    </w:p>
+    <w:p>
+      <w:pPr>
+        <w:pStyle w:val="Heading4"/>
+      </w:pPr>
+      <w:r>
+        <w:t>JS Bitwise</w:t>
+      </w:r>
+    </w:p>
+    <w:p>
+      <w:pPr>
+        <w:pStyle w:val="Heading4"/>
+      </w:pPr>
+      <w:r>
+        <w:t>JS RegExp</w:t>
+      </w:r>
+    </w:p>
+    <w:p>
+      <w:pPr>
+        <w:pStyle w:val="Heading4"/>
+      </w:pPr>
+      <w:r>
+        <w:t>JS Precedence</w:t>
+      </w:r>
+    </w:p>
+    <w:p>
+      <w:pPr>
+        <w:pStyle w:val="Heading4"/>
+      </w:pPr>
+      <w:r>
+        <w:t>JS Errors</w:t>
+      </w:r>
+    </w:p>
+    <w:p>
+      <w:pPr>
+        <w:pStyle w:val="Heading4"/>
+      </w:pPr>
+      <w:r>
+        <w:t>JS Scope</w:t>
+      </w:r>
+    </w:p>
+    <w:p>
+      <w:pPr>
+        <w:pStyle w:val="Heading4"/>
+      </w:pPr>
+      <w:r>
+        <w:t>JS Hoisting</w:t>
+      </w:r>
+    </w:p>
+    <w:p>
+      <w:pPr>
+        <w:pStyle w:val="Heading4"/>
+      </w:pPr>
+      <w:r>
+        <w:t>JS Strict Mode</w:t>
+      </w:r>
+    </w:p>
+    <w:p>
+      <w:pPr>
+        <w:pStyle w:val="Heading4"/>
+      </w:pPr>
+      <w:r>
+        <w:t>JS this Keyword</w:t>
+      </w:r>
+    </w:p>
+    <w:p>
+      <w:pPr>
+        <w:pStyle w:val="Heading4"/>
+      </w:pPr>
+      <w:r>
+        <w:t>JS Arrow Function</w:t>
+      </w:r>
+    </w:p>
+    <w:p>
+      <w:pPr>
+        <w:pStyle w:val="Heading4"/>
+      </w:pPr>
+      <w:r>
+        <w:t>JS Classes</w:t>
+      </w:r>
+    </w:p>
+    <w:p>
+      <w:pPr>
+        <w:pStyle w:val="Heading4"/>
+      </w:pPr>
+      <w:r>
+        <w:t>JS Modules</w:t>
+      </w:r>
+    </w:p>
+    <w:p>
+      <w:pPr>
+        <w:pStyle w:val="Heading4"/>
+      </w:pPr>
+      <w:r>
+        <w:t>JS JSON</w:t>
+      </w:r>
+    </w:p>
+    <w:p>
+      <w:pPr>
+        <w:pStyle w:val="Heading4"/>
+      </w:pPr>
+      <w:r>
+        <w:t>JS Debugging</w:t>
+      </w:r>
+    </w:p>
+    <w:p>
+      <w:pPr>
+        <w:pStyle w:val="Heading4"/>
+      </w:pPr>
+      <w:r>
+        <w:t>JS Style Guide</w:t>
+      </w:r>
+    </w:p>
+    <w:p>
+      <w:pPr>
+        <w:pStyle w:val="Heading4"/>
+      </w:pPr>
+      <w:r>
+        <w:t>JS Best Practices</w:t>
+      </w:r>
+    </w:p>
+    <w:p>
+      <w:pPr>
+        <w:pStyle w:val="Heading4"/>
+      </w:pPr>
+      <w:r>
+        <w:t>JS Mistakes</w:t>
+      </w:r>
+    </w:p>
+    <w:p>
+      <w:pPr>
+        <w:pStyle w:val="Heading4"/>
+      </w:pPr>
+      <w:r>
+        <w:t>JS Performance</w:t>
+      </w:r>
+    </w:p>
+    <w:p>
+      <w:pPr>
+        <w:pStyle w:val="Heading4"/>
+      </w:pPr>
+      <w:r>
+        <w:lastRenderedPageBreak/>
+        <w:t>JS Reserved Words</w:t>
+      </w:r>
+    </w:p>
+    <w:p/>
+    <w:p>
+      <w:pPr>
+        <w:pStyle w:val="Heading3"/>
+      </w:pPr>
+      <w:r>
+        <w:t>JS Versions</w:t>
+      </w:r>
+    </w:p>
+    <w:p>
+      <w:pPr>
+        <w:pStyle w:val="Heading4"/>
+      </w:pPr>
+      <w:r>
+        <w:t>JS Versions</w:t>
+      </w:r>
+    </w:p>
+    <w:p>
+      <w:pPr>
+        <w:pStyle w:val="Heading4"/>
+      </w:pPr>
+      <w:r>
+        <w:t>JS 2009 (ES5)</w:t>
+      </w:r>
+    </w:p>
+    <w:p>
+      <w:pPr>
+        <w:pStyle w:val="Heading4"/>
+      </w:pPr>
+      <w:r>
+        <w:t>JS 2015 (ES6)</w:t>
+      </w:r>
+    </w:p>
+    <w:p>
+      <w:pPr>
+        <w:pStyle w:val="Heading4"/>
+      </w:pPr>
+      <w:r>
+        <w:t>JS 2016</w:t>
+      </w:r>
+    </w:p>
+    <w:p>
+      <w:pPr>
+        <w:pStyle w:val="Heading4"/>
+      </w:pPr>
+      <w:r>
+        <w:t>JS 2017</w:t>
+      </w:r>
+    </w:p>
+    <w:p>
+      <w:pPr>
+        <w:pStyle w:val="Heading4"/>
+      </w:pPr>
+      <w:r>
+        <w:t>JS 2018</w:t>
+      </w:r>
+    </w:p>
+    <w:p>
+      <w:pPr>
+        <w:pStyle w:val="Heading4"/>
+      </w:pPr>
+      <w:r>
+        <w:t>JS 2019</w:t>
+      </w:r>
+    </w:p>
+    <w:p>
+      <w:pPr>
+        <w:pStyle w:val="Heading4"/>
+      </w:pPr>
+      <w:r>
+        <w:t>JS 2020</w:t>
+      </w:r>
+    </w:p>
+    <w:p>
+      <w:pPr>
+        <w:pStyle w:val="Heading4"/>
+      </w:pPr>
+      <w:r>
+        <w:t>JS 2021/2022</w:t>
+      </w:r>
+    </w:p>
+    <w:p>
+      <w:pPr>
+        <w:pStyle w:val="Heading4"/>
+      </w:pPr>
+      <w:r>
+        <w:t>JS IE / Edge</w:t>
+      </w:r>
+    </w:p>
+    <w:p>
+      <w:pPr>
+        <w:pStyle w:val="Heading4"/>
+      </w:pPr>
+      <w:r>
+        <w:t>JS History</w:t>
+      </w:r>
+    </w:p>
+    <w:p/>
+    <w:p>
+      <w:pPr>
+        <w:pStyle w:val="Heading3"/>
+      </w:pPr>
+      <w:r>
+        <w:lastRenderedPageBreak/>
+        <w:t>JS Objects</w:t>
+      </w:r>
+    </w:p>
+    <w:p>
+      <w:pPr>
+        <w:pStyle w:val="Heading4"/>
+      </w:pPr>
+      <w:r>
         <w:t>Object Definitions</w:t>
       </w:r>
     </w:p>
@@ -787,13 +771,8 @@
         <w:pStyle w:val="Heading4"/>
       </w:pPr>
       <w:r>
-        <w:t xml:space="preserve">Object </w:t>
-      </w:r>
-      <w:proofErr w:type="spellStart"/>
-      <w:r>
-        <w:t>Accessors</w:t>
-      </w:r>
-      <w:proofErr w:type="spellEnd"/>
+        <w:t>Object Accessors</w:t>
+      </w:r>
     </w:p>
     <w:p>
       <w:pPr>
@@ -816,13 +795,8 @@
         <w:pStyle w:val="Heading4"/>
       </w:pPr>
       <w:r>
-        <w:t xml:space="preserve">Object </w:t>
-      </w:r>
-      <w:proofErr w:type="spellStart"/>
-      <w:r>
-        <w:t>Iterables</w:t>
-      </w:r>
-      <w:proofErr w:type="spellEnd"/>
+        <w:t>Object Iterables</w:t>
+      </w:r>
     </w:p>
     <w:p>
       <w:pPr>
@@ -953,13 +927,8 @@
       </w:pPr>
       <w:r>
         <w:lastRenderedPageBreak/>
-        <w:t xml:space="preserve">JS </w:t>
-      </w:r>
-      <w:proofErr w:type="spellStart"/>
-      <w:r>
-        <w:t>Async</w:t>
-      </w:r>
-      <w:proofErr w:type="spellEnd"/>
+        <w:t>JS Async</w:t>
+      </w:r>
     </w:p>
     <w:p>
       <w:pPr>
@@ -990,15 +959,7 @@
         <w:pStyle w:val="Heading4"/>
       </w:pPr>
       <w:r>
-        <w:t xml:space="preserve">JS </w:t>
-      </w:r>
-      <w:proofErr w:type="spellStart"/>
-      <w:r>
-        <w:t>Async</w:t>
-      </w:r>
-      <w:proofErr w:type="spellEnd"/>
-      <w:r>
-        <w:t>/Await</w:t>
+        <w:t>JS Async/Await</w:t>
       </w:r>
     </w:p>
     <w:p/>
@@ -1258,15 +1219,7 @@
         <w:pStyle w:val="Heading4"/>
       </w:pPr>
       <w:r>
-        <w:t xml:space="preserve">Web </w:t>
-      </w:r>
-      <w:proofErr w:type="spellStart"/>
-      <w:r>
-        <w:t>Geolocation</w:t>
-      </w:r>
-      <w:proofErr w:type="spellEnd"/>
-      <w:r>
-        <w:t xml:space="preserve"> API</w:t>
+        <w:t>Web Geolocation API</w:t>
       </w:r>
     </w:p>
     <w:p/>
@@ -1292,13 +1245,8 @@
         <w:pStyle w:val="Heading4"/>
       </w:pPr>
       <w:r>
-        <w:t xml:space="preserve">AJAX </w:t>
-      </w:r>
-      <w:proofErr w:type="spellStart"/>
-      <w:r>
-        <w:t>XMLHttp</w:t>
-      </w:r>
-      <w:proofErr w:type="spellEnd"/>
+        <w:t>AJAX XMLHttp</w:t>
+      </w:r>
     </w:p>
     <w:p>
       <w:pPr>
@@ -1394,15 +1342,7 @@
         <w:pStyle w:val="Heading4"/>
       </w:pPr>
       <w:r>
-        <w:t xml:space="preserve">JSON </w:t>
-      </w:r>
-      <w:proofErr w:type="spellStart"/>
-      <w:r>
-        <w:t>vs</w:t>
-      </w:r>
-      <w:proofErr w:type="spellEnd"/>
-      <w:r>
-        <w:t xml:space="preserve"> XML</w:t>
+        <w:t>JSON vs XML</w:t>
       </w:r>
     </w:p>
     <w:p>
@@ -1426,13 +1366,8 @@
         <w:pStyle w:val="Heading4"/>
       </w:pPr>
       <w:r>
-        <w:t xml:space="preserve">JSON </w:t>
-      </w:r>
-      <w:proofErr w:type="spellStart"/>
-      <w:r>
-        <w:t>Stringify</w:t>
-      </w:r>
-      <w:proofErr w:type="spellEnd"/>
+        <w:t>JSON Stringify</w:t>
+      </w:r>
     </w:p>
     <w:p>
       <w:pPr>
@@ -1489,80 +1424,39 @@
       </w:pPr>
       <w:r>
         <w:lastRenderedPageBreak/>
-        <w:t xml:space="preserve">JS </w:t>
-      </w:r>
-      <w:proofErr w:type="spellStart"/>
-      <w:r>
-        <w:t>vs</w:t>
-      </w:r>
-      <w:proofErr w:type="spellEnd"/>
-      <w:r>
-        <w:t xml:space="preserve"> </w:t>
-      </w:r>
-      <w:proofErr w:type="spellStart"/>
-      <w:r>
-        <w:t>jQuery</w:t>
-      </w:r>
-      <w:proofErr w:type="spellEnd"/>
-    </w:p>
-    <w:p>
-      <w:pPr>
-        <w:pStyle w:val="Heading4"/>
-      </w:pPr>
-      <w:proofErr w:type="spellStart"/>
-      <w:proofErr w:type="gramStart"/>
-      <w:r>
-        <w:t>jQuery</w:t>
-      </w:r>
-      <w:proofErr w:type="spellEnd"/>
-      <w:proofErr w:type="gramEnd"/>
-      <w:r>
-        <w:t xml:space="preserve"> Selectors</w:t>
-      </w:r>
-    </w:p>
-    <w:p>
-      <w:pPr>
-        <w:pStyle w:val="Heading4"/>
-      </w:pPr>
-      <w:proofErr w:type="spellStart"/>
-      <w:proofErr w:type="gramStart"/>
-      <w:r>
-        <w:t>jQuery</w:t>
-      </w:r>
-      <w:proofErr w:type="spellEnd"/>
-      <w:proofErr w:type="gramEnd"/>
-      <w:r>
-        <w:t xml:space="preserve"> HTML</w:t>
-      </w:r>
-    </w:p>
-    <w:p>
-      <w:pPr>
-        <w:pStyle w:val="Heading4"/>
-      </w:pPr>
-      <w:proofErr w:type="spellStart"/>
-      <w:proofErr w:type="gramStart"/>
-      <w:r>
-        <w:t>jQuery</w:t>
-      </w:r>
-      <w:proofErr w:type="spellEnd"/>
-      <w:proofErr w:type="gramEnd"/>
-      <w:r>
-        <w:t xml:space="preserve"> CSS</w:t>
-      </w:r>
-    </w:p>
-    <w:p>
-      <w:pPr>
-        <w:pStyle w:val="Heading4"/>
-      </w:pPr>
-      <w:proofErr w:type="spellStart"/>
-      <w:proofErr w:type="gramStart"/>
-      <w:r>
-        <w:t>jQuery</w:t>
-      </w:r>
-      <w:proofErr w:type="spellEnd"/>
-      <w:proofErr w:type="gramEnd"/>
-      <w:r>
-        <w:t xml:space="preserve"> DOM</w:t>
+        <w:t>JS vs jQuery</w:t>
+      </w:r>
+    </w:p>
+    <w:p>
+      <w:pPr>
+        <w:pStyle w:val="Heading4"/>
+      </w:pPr>
+      <w:r>
+        <w:t>jQuery Selectors</w:t>
+      </w:r>
+    </w:p>
+    <w:p>
+      <w:pPr>
+        <w:pStyle w:val="Heading4"/>
+      </w:pPr>
+      <w:r>
+        <w:t>jQuery HTML</w:t>
+      </w:r>
+    </w:p>
+    <w:p>
+      <w:pPr>
+        <w:pStyle w:val="Heading4"/>
+      </w:pPr>
+      <w:r>
+        <w:t>jQuery CSS</w:t>
+      </w:r>
+    </w:p>
+    <w:p>
+      <w:pPr>
+        <w:pStyle w:val="Heading4"/>
+      </w:pPr>
+      <w:r>
+        <w:t>jQuery DOM</w:t>
       </w:r>
     </w:p>
     <w:p/>
@@ -1595,13 +1489,8 @@
         <w:pStyle w:val="Heading4"/>
       </w:pPr>
       <w:r>
-        <w:t xml:space="preserve">JS </w:t>
-      </w:r>
-      <w:proofErr w:type="spellStart"/>
-      <w:r>
-        <w:t>Plotly</w:t>
-      </w:r>
-      <w:proofErr w:type="spellEnd"/>
+        <w:t>JS Plotly</w:t>
+      </w:r>
     </w:p>
     <w:p>
       <w:pPr>
@@ -1713,13 +1602,8 @@
         <w:pStyle w:val="Heading4"/>
       </w:pPr>
       <w:r>
-        <w:t xml:space="preserve">JS </w:t>
-      </w:r>
-      <w:proofErr w:type="spellStart"/>
-      <w:r>
-        <w:t>Bootcamp</w:t>
-      </w:r>
-      <w:proofErr w:type="spellEnd"/>
+        <w:t>JS Bootcamp</w:t>
+      </w:r>
     </w:p>
     <w:p>
       <w:pPr>

</xml_diff>

<commit_message>
Number.isInteger() function return true if the parameter is an interger number.
</commit_message>
<xml_diff>
--- a/w3schools.docx
+++ b/w3schools.docx
@@ -270,7 +270,7 @@
       <w:r>
         <w:t xml:space="preserve">Common HTML Events: </w:t>
       </w:r>
-      <w:hyperlink r:id="rId5" w:history="1">
+      <w:hyperlink r:id="rId6" w:history="1">
         <w:r>
           <w:rPr>
             <w:rStyle w:val="Hyperlink"/>
@@ -297,23 +297,339 @@
       <w:r>
         <w:t>The backslash (\) escape character turns special characters into string characters.</w:t>
       </w:r>
+    </w:p>
+    <w:p>
+      <w:pPr>
+        <w:pStyle w:val="Heading4"/>
+      </w:pPr>
+      <w:r>
+        <w:t>JS String Methods</w:t>
+      </w:r>
+    </w:p>
+    <w:p>
+      <w:r>
+        <w:t>Extracting a part of string methods: Return the extracted part in a new string.</w:t>
+      </w:r>
+    </w:p>
+    <w:p>
+      <w:proofErr w:type="gramStart"/>
+      <w:r>
+        <w:t>slice(</w:t>
+      </w:r>
+      <w:proofErr w:type="gramEnd"/>
+      <w:r>
+        <w:t xml:space="preserve">start, end): </w:t>
+      </w:r>
+    </w:p>
+    <w:p>
+      <w:pPr>
+        <w:pStyle w:val="ListParagraph"/>
+        <w:numPr>
+          <w:ilvl w:val="0"/>
+          <w:numId w:val="1"/>
+        </w:numPr>
+      </w:pPr>
+      <w:r>
+        <w:t>Extracting from start position to end position but not included end position.</w:t>
+      </w:r>
+    </w:p>
+    <w:p>
+      <w:pPr>
+        <w:pStyle w:val="ListParagraph"/>
+        <w:numPr>
+          <w:ilvl w:val="0"/>
+          <w:numId w:val="1"/>
+        </w:numPr>
+      </w:pPr>
+      <w:r>
+        <w:t>If missing end parameter, method will extract from start position to the rest of string.</w:t>
+      </w:r>
+    </w:p>
+    <w:p>
+      <w:pPr>
+        <w:pStyle w:val="ListParagraph"/>
+        <w:numPr>
+          <w:ilvl w:val="0"/>
+          <w:numId w:val="1"/>
+        </w:numPr>
+      </w:pPr>
+      <w:proofErr w:type="gramStart"/>
+      <w:r>
+        <w:t>if</w:t>
+      </w:r>
+      <w:proofErr w:type="gramEnd"/>
+      <w:r>
+        <w:t xml:space="preserve"> parameter values are negative, it counts from the end of string.</w:t>
+      </w:r>
+    </w:p>
+    <w:p>
+      <w:proofErr w:type="gramStart"/>
+      <w:r>
+        <w:t>substring(</w:t>
+      </w:r>
+      <w:proofErr w:type="gramEnd"/>
+      <w:r>
+        <w:t>start, end)</w:t>
+      </w:r>
+    </w:p>
+    <w:p>
+      <w:pPr>
+        <w:pStyle w:val="ListParagraph"/>
+        <w:numPr>
+          <w:ilvl w:val="0"/>
+          <w:numId w:val="2"/>
+        </w:numPr>
+      </w:pPr>
+      <w:r>
+        <w:t xml:space="preserve">Same as </w:t>
+      </w:r>
+      <w:proofErr w:type="gramStart"/>
+      <w:r>
+        <w:t>slice(</w:t>
+      </w:r>
+      <w:proofErr w:type="gramEnd"/>
+      <w:r>
+        <w:t>) but doesn’t accept negative value. Treating negative values as 0.</w:t>
+      </w:r>
+    </w:p>
+    <w:p>
+      <w:pPr>
+        <w:pStyle w:val="ListParagraph"/>
+        <w:numPr>
+          <w:ilvl w:val="0"/>
+          <w:numId w:val="2"/>
+        </w:numPr>
+      </w:pPr>
+      <w:proofErr w:type="gramStart"/>
+      <w:r>
+        <w:t>if</w:t>
+      </w:r>
+      <w:proofErr w:type="gramEnd"/>
+      <w:r>
+        <w:t xml:space="preserve"> missing end parameter, extract from start position to the rest of string.</w:t>
+      </w:r>
+    </w:p>
+    <w:p>
+      <w:proofErr w:type="spellStart"/>
+      <w:proofErr w:type="gramStart"/>
+      <w:r>
+        <w:t>substr</w:t>
+      </w:r>
+      <w:proofErr w:type="spellEnd"/>
+      <w:r>
+        <w:t>(</w:t>
+      </w:r>
+      <w:proofErr w:type="gramEnd"/>
+      <w:r>
+        <w:t>start, length)</w:t>
+      </w:r>
+    </w:p>
+    <w:p>
+      <w:pPr>
+        <w:pStyle w:val="ListParagraph"/>
+        <w:numPr>
+          <w:ilvl w:val="0"/>
+          <w:numId w:val="3"/>
+        </w:numPr>
+      </w:pPr>
+      <w:r>
+        <w:t>Extracting a part of string from the start and length of part</w:t>
+      </w:r>
+    </w:p>
+    <w:p>
+      <w:pPr>
+        <w:pStyle w:val="ListParagraph"/>
+        <w:numPr>
+          <w:ilvl w:val="0"/>
+          <w:numId w:val="3"/>
+        </w:numPr>
+      </w:pPr>
+      <w:proofErr w:type="gramStart"/>
+      <w:r>
+        <w:t>if</w:t>
+      </w:r>
+      <w:proofErr w:type="gramEnd"/>
+      <w:r>
+        <w:t xml:space="preserve"> missing length parameter, extract from the start position to the rest of string.</w:t>
+      </w:r>
+    </w:p>
+    <w:p>
+      <w:pPr>
+        <w:pStyle w:val="ListParagraph"/>
+        <w:numPr>
+          <w:ilvl w:val="0"/>
+          <w:numId w:val="3"/>
+        </w:numPr>
+      </w:pPr>
+      <w:r>
+        <w:t>If the first parameter is negative, count from the end of string.</w:t>
+      </w:r>
+    </w:p>
+    <w:p>
+      <w:proofErr w:type="gramStart"/>
+      <w:r>
+        <w:t>Replacing String Content: Replace a specified value with another value in a string.</w:t>
+      </w:r>
+      <w:proofErr w:type="gramEnd"/>
+    </w:p>
+    <w:p>
+      <w:proofErr w:type="gramStart"/>
+      <w:r>
+        <w:t>replace(</w:t>
+      </w:r>
+      <w:proofErr w:type="gramEnd"/>
+      <w:r>
+        <w:t>specified string, new string)</w:t>
+      </w:r>
+    </w:p>
+    <w:p>
+      <w:pPr>
+        <w:pStyle w:val="ListParagraph"/>
+        <w:numPr>
+          <w:ilvl w:val="0"/>
+          <w:numId w:val="4"/>
+        </w:numPr>
+      </w:pPr>
+      <w:r>
+        <w:t>Method doesn’t change the string it is called on</w:t>
+      </w:r>
+    </w:p>
+    <w:p>
+      <w:pPr>
+        <w:pStyle w:val="ListParagraph"/>
+        <w:numPr>
+          <w:ilvl w:val="0"/>
+          <w:numId w:val="4"/>
+        </w:numPr>
+      </w:pPr>
+      <w:r>
+        <w:t>Method return a new string</w:t>
+      </w:r>
+    </w:p>
+    <w:p>
+      <w:pPr>
+        <w:pStyle w:val="ListParagraph"/>
+        <w:numPr>
+          <w:ilvl w:val="0"/>
+          <w:numId w:val="4"/>
+        </w:numPr>
+      </w:pPr>
+      <w:r>
+        <w:t>Method only replaces only the first match. To replace all match, use a regular expression with a /g flag.</w:t>
+      </w:r>
+    </w:p>
+    <w:p>
+      <w:pPr>
+        <w:pStyle w:val="ListParagraph"/>
+        <w:numPr>
+          <w:ilvl w:val="0"/>
+          <w:numId w:val="4"/>
+        </w:numPr>
+      </w:pPr>
+      <w:r>
+        <w:t xml:space="preserve">Method is case sensitive. To replace case insensitive, use a regular expression with </w:t>
+      </w:r>
+      <w:proofErr w:type="gramStart"/>
+      <w:r>
+        <w:t>an</w:t>
+      </w:r>
+      <w:proofErr w:type="gramEnd"/>
+      <w:r>
+        <w:t xml:space="preserve"> /I flag.</w:t>
+      </w:r>
+    </w:p>
+    <w:p>
+      <w:pPr>
+        <w:pStyle w:val="ListParagraph"/>
+        <w:numPr>
+          <w:ilvl w:val="0"/>
+          <w:numId w:val="4"/>
+        </w:numPr>
+      </w:pPr>
+      <w:r>
+        <w:t>Regular expressions are written without quotes.</w:t>
+      </w:r>
+    </w:p>
+    <w:p>
+      <w:proofErr w:type="spellStart"/>
+      <w:r>
+        <w:lastRenderedPageBreak/>
+        <w:t>Javascript</w:t>
+      </w:r>
+      <w:proofErr w:type="spellEnd"/>
+      <w:r>
+        <w:t xml:space="preserve"> String </w:t>
+      </w:r>
+      <w:proofErr w:type="gramStart"/>
+      <w:r>
+        <w:t>trim(</w:t>
+      </w:r>
+      <w:proofErr w:type="gramEnd"/>
+      <w:r>
+        <w:t>): Remove whitespace from both sides of a string.</w:t>
+      </w:r>
+    </w:p>
+    <w:p>
+      <w:proofErr w:type="spellStart"/>
+      <w:r>
+        <w:t>Javascript</w:t>
+      </w:r>
+      <w:proofErr w:type="spellEnd"/>
+      <w:r>
+        <w:t xml:space="preserve"> String </w:t>
+      </w:r>
+      <w:proofErr w:type="spellStart"/>
+      <w:proofErr w:type="gramStart"/>
+      <w:r>
+        <w:t>trimStart</w:t>
+      </w:r>
+      <w:proofErr w:type="spellEnd"/>
+      <w:r>
+        <w:t>(</w:t>
+      </w:r>
+      <w:proofErr w:type="gramEnd"/>
+      <w:r>
+        <w:t>): Remove whitespace only from the start of a string.</w:t>
+      </w:r>
+    </w:p>
+    <w:p>
+      <w:proofErr w:type="spellStart"/>
+      <w:r>
+        <w:t>Javascript</w:t>
+      </w:r>
+      <w:proofErr w:type="spellEnd"/>
+      <w:r>
+        <w:t xml:space="preserve"> String </w:t>
+      </w:r>
+      <w:proofErr w:type="spellStart"/>
+      <w:proofErr w:type="gramStart"/>
+      <w:r>
+        <w:t>trimEnd</w:t>
+      </w:r>
+      <w:proofErr w:type="spellEnd"/>
+      <w:r>
+        <w:t>(</w:t>
+      </w:r>
+      <w:proofErr w:type="gramEnd"/>
+      <w:r>
+        <w:t>): Same as trim() but only remove whitespace from the end of string.</w:t>
+      </w:r>
+    </w:p>
+    <w:p>
       <w:bookmarkStart w:id="0" w:name="_GoBack"/>
       <w:bookmarkEnd w:id="0"/>
     </w:p>
     <w:p>
       <w:pPr>
+        <w:pStyle w:val="ListParagraph"/>
+      </w:pPr>
+    </w:p>
+    <w:p>
+      <w:pPr>
         <w:pStyle w:val="Heading4"/>
       </w:pPr>
       <w:r>
         <w:lastRenderedPageBreak/>
-        <w:t>JS String Methods</w:t>
-      </w:r>
-    </w:p>
-    <w:p>
-      <w:pPr>
-        <w:pStyle w:val="Heading4"/>
-      </w:pPr>
-      <w:r>
         <w:t>JS String Search</w:t>
       </w:r>
     </w:p>
@@ -524,15 +840,15 @@
         <w:pStyle w:val="Heading4"/>
       </w:pPr>
       <w:r>
+        <w:t>JS Break</w:t>
+      </w:r>
+    </w:p>
+    <w:p>
+      <w:pPr>
+        <w:pStyle w:val="Heading4"/>
+      </w:pPr>
+      <w:r>
         <w:lastRenderedPageBreak/>
-        <w:t>JS Break</w:t>
-      </w:r>
-    </w:p>
-    <w:p>
-      <w:pPr>
-        <w:pStyle w:val="Heading4"/>
-      </w:pPr>
-      <w:r>
         <w:t xml:space="preserve">JS </w:t>
       </w:r>
       <w:proofErr w:type="spellStart"/>
@@ -1863,6 +2179,475 @@
     </w:sectPr>
   </w:body>
 </w:document>
+</file>
+
+<file path=word/numbering.xml><?xml version="1.0" encoding="utf-8"?>
+<w:numbering xmlns:wpc="http://schemas.microsoft.com/office/word/2010/wordprocessingCanvas" xmlns:mc="http://schemas.openxmlformats.org/markup-compatibility/2006" xmlns:o="urn:schemas-microsoft-com:office:office" xmlns:r="http://schemas.openxmlformats.org/officeDocument/2006/relationships" xmlns:m="http://schemas.openxmlformats.org/officeDocument/2006/math" xmlns:v="urn:schemas-microsoft-com:vml" xmlns:wp14="http://schemas.microsoft.com/office/word/2010/wordprocessingDrawing" xmlns:wp="http://schemas.openxmlformats.org/drawingml/2006/wordprocessingDrawing" xmlns:w10="urn:schemas-microsoft-com:office:word" xmlns:w="http://schemas.openxmlformats.org/wordprocessingml/2006/main" xmlns:w14="http://schemas.microsoft.com/office/word/2010/wordml" xmlns:wpg="http://schemas.microsoft.com/office/word/2010/wordprocessingGroup" xmlns:wpi="http://schemas.microsoft.com/office/word/2010/wordprocessingInk" xmlns:wne="http://schemas.microsoft.com/office/word/2006/wordml" xmlns:wps="http://schemas.microsoft.com/office/word/2010/wordprocessingShape" mc:Ignorable="w14 wp14">
+  <w:abstractNum w:abstractNumId="0">
+    <w:nsid w:val="015A77BC"/>
+    <w:multiLevelType w:val="hybridMultilevel"/>
+    <w:tmpl w:val="7102CC6A"/>
+    <w:lvl w:ilvl="0" w:tplc="04090001">
+      <w:start w:val="1"/>
+      <w:numFmt w:val="bullet"/>
+      <w:lvlText w:val=""/>
+      <w:lvlJc w:val="left"/>
+      <w:pPr>
+        <w:ind w:left="720" w:hanging="360"/>
+      </w:pPr>
+      <w:rPr>
+        <w:rFonts w:ascii="Symbol" w:hAnsi="Symbol" w:hint="default"/>
+      </w:rPr>
+    </w:lvl>
+    <w:lvl w:ilvl="1" w:tplc="04090003" w:tentative="1">
+      <w:start w:val="1"/>
+      <w:numFmt w:val="bullet"/>
+      <w:lvlText w:val="o"/>
+      <w:lvlJc w:val="left"/>
+      <w:pPr>
+        <w:ind w:left="1440" w:hanging="360"/>
+      </w:pPr>
+      <w:rPr>
+        <w:rFonts w:ascii="Courier New" w:hAnsi="Courier New" w:cs="Courier New" w:hint="default"/>
+      </w:rPr>
+    </w:lvl>
+    <w:lvl w:ilvl="2" w:tplc="04090005" w:tentative="1">
+      <w:start w:val="1"/>
+      <w:numFmt w:val="bullet"/>
+      <w:lvlText w:val=""/>
+      <w:lvlJc w:val="left"/>
+      <w:pPr>
+        <w:ind w:left="2160" w:hanging="360"/>
+      </w:pPr>
+      <w:rPr>
+        <w:rFonts w:ascii="Wingdings" w:hAnsi="Wingdings" w:hint="default"/>
+      </w:rPr>
+    </w:lvl>
+    <w:lvl w:ilvl="3" w:tplc="04090001" w:tentative="1">
+      <w:start w:val="1"/>
+      <w:numFmt w:val="bullet"/>
+      <w:lvlText w:val=""/>
+      <w:lvlJc w:val="left"/>
+      <w:pPr>
+        <w:ind w:left="2880" w:hanging="360"/>
+      </w:pPr>
+      <w:rPr>
+        <w:rFonts w:ascii="Symbol" w:hAnsi="Symbol" w:hint="default"/>
+      </w:rPr>
+    </w:lvl>
+    <w:lvl w:ilvl="4" w:tplc="04090003" w:tentative="1">
+      <w:start w:val="1"/>
+      <w:numFmt w:val="bullet"/>
+      <w:lvlText w:val="o"/>
+      <w:lvlJc w:val="left"/>
+      <w:pPr>
+        <w:ind w:left="3600" w:hanging="360"/>
+      </w:pPr>
+      <w:rPr>
+        <w:rFonts w:ascii="Courier New" w:hAnsi="Courier New" w:cs="Courier New" w:hint="default"/>
+      </w:rPr>
+    </w:lvl>
+    <w:lvl w:ilvl="5" w:tplc="04090005" w:tentative="1">
+      <w:start w:val="1"/>
+      <w:numFmt w:val="bullet"/>
+      <w:lvlText w:val=""/>
+      <w:lvlJc w:val="left"/>
+      <w:pPr>
+        <w:ind w:left="4320" w:hanging="360"/>
+      </w:pPr>
+      <w:rPr>
+        <w:rFonts w:ascii="Wingdings" w:hAnsi="Wingdings" w:hint="default"/>
+      </w:rPr>
+    </w:lvl>
+    <w:lvl w:ilvl="6" w:tplc="04090001" w:tentative="1">
+      <w:start w:val="1"/>
+      <w:numFmt w:val="bullet"/>
+      <w:lvlText w:val=""/>
+      <w:lvlJc w:val="left"/>
+      <w:pPr>
+        <w:ind w:left="5040" w:hanging="360"/>
+      </w:pPr>
+      <w:rPr>
+        <w:rFonts w:ascii="Symbol" w:hAnsi="Symbol" w:hint="default"/>
+      </w:rPr>
+    </w:lvl>
+    <w:lvl w:ilvl="7" w:tplc="04090003" w:tentative="1">
+      <w:start w:val="1"/>
+      <w:numFmt w:val="bullet"/>
+      <w:lvlText w:val="o"/>
+      <w:lvlJc w:val="left"/>
+      <w:pPr>
+        <w:ind w:left="5760" w:hanging="360"/>
+      </w:pPr>
+      <w:rPr>
+        <w:rFonts w:ascii="Courier New" w:hAnsi="Courier New" w:cs="Courier New" w:hint="default"/>
+      </w:rPr>
+    </w:lvl>
+    <w:lvl w:ilvl="8" w:tplc="04090005" w:tentative="1">
+      <w:start w:val="1"/>
+      <w:numFmt w:val="bullet"/>
+      <w:lvlText w:val=""/>
+      <w:lvlJc w:val="left"/>
+      <w:pPr>
+        <w:ind w:left="6480" w:hanging="360"/>
+      </w:pPr>
+      <w:rPr>
+        <w:rFonts w:ascii="Wingdings" w:hAnsi="Wingdings" w:hint="default"/>
+      </w:rPr>
+    </w:lvl>
+  </w:abstractNum>
+  <w:abstractNum w:abstractNumId="1">
+    <w:nsid w:val="0F683DC7"/>
+    <w:multiLevelType w:val="hybridMultilevel"/>
+    <w:tmpl w:val="5366F72C"/>
+    <w:lvl w:ilvl="0" w:tplc="04090001">
+      <w:start w:val="1"/>
+      <w:numFmt w:val="bullet"/>
+      <w:lvlText w:val=""/>
+      <w:lvlJc w:val="left"/>
+      <w:pPr>
+        <w:ind w:left="720" w:hanging="360"/>
+      </w:pPr>
+      <w:rPr>
+        <w:rFonts w:ascii="Symbol" w:hAnsi="Symbol" w:hint="default"/>
+      </w:rPr>
+    </w:lvl>
+    <w:lvl w:ilvl="1" w:tplc="04090003" w:tentative="1">
+      <w:start w:val="1"/>
+      <w:numFmt w:val="bullet"/>
+      <w:lvlText w:val="o"/>
+      <w:lvlJc w:val="left"/>
+      <w:pPr>
+        <w:ind w:left="1440" w:hanging="360"/>
+      </w:pPr>
+      <w:rPr>
+        <w:rFonts w:ascii="Courier New" w:hAnsi="Courier New" w:cs="Courier New" w:hint="default"/>
+      </w:rPr>
+    </w:lvl>
+    <w:lvl w:ilvl="2" w:tplc="04090005" w:tentative="1">
+      <w:start w:val="1"/>
+      <w:numFmt w:val="bullet"/>
+      <w:lvlText w:val=""/>
+      <w:lvlJc w:val="left"/>
+      <w:pPr>
+        <w:ind w:left="2160" w:hanging="360"/>
+      </w:pPr>
+      <w:rPr>
+        <w:rFonts w:ascii="Wingdings" w:hAnsi="Wingdings" w:hint="default"/>
+      </w:rPr>
+    </w:lvl>
+    <w:lvl w:ilvl="3" w:tplc="04090001" w:tentative="1">
+      <w:start w:val="1"/>
+      <w:numFmt w:val="bullet"/>
+      <w:lvlText w:val=""/>
+      <w:lvlJc w:val="left"/>
+      <w:pPr>
+        <w:ind w:left="2880" w:hanging="360"/>
+      </w:pPr>
+      <w:rPr>
+        <w:rFonts w:ascii="Symbol" w:hAnsi="Symbol" w:hint="default"/>
+      </w:rPr>
+    </w:lvl>
+    <w:lvl w:ilvl="4" w:tplc="04090003" w:tentative="1">
+      <w:start w:val="1"/>
+      <w:numFmt w:val="bullet"/>
+      <w:lvlText w:val="o"/>
+      <w:lvlJc w:val="left"/>
+      <w:pPr>
+        <w:ind w:left="3600" w:hanging="360"/>
+      </w:pPr>
+      <w:rPr>
+        <w:rFonts w:ascii="Courier New" w:hAnsi="Courier New" w:cs="Courier New" w:hint="default"/>
+      </w:rPr>
+    </w:lvl>
+    <w:lvl w:ilvl="5" w:tplc="04090005" w:tentative="1">
+      <w:start w:val="1"/>
+      <w:numFmt w:val="bullet"/>
+      <w:lvlText w:val=""/>
+      <w:lvlJc w:val="left"/>
+      <w:pPr>
+        <w:ind w:left="4320" w:hanging="360"/>
+      </w:pPr>
+      <w:rPr>
+        <w:rFonts w:ascii="Wingdings" w:hAnsi="Wingdings" w:hint="default"/>
+      </w:rPr>
+    </w:lvl>
+    <w:lvl w:ilvl="6" w:tplc="04090001" w:tentative="1">
+      <w:start w:val="1"/>
+      <w:numFmt w:val="bullet"/>
+      <w:lvlText w:val=""/>
+      <w:lvlJc w:val="left"/>
+      <w:pPr>
+        <w:ind w:left="5040" w:hanging="360"/>
+      </w:pPr>
+      <w:rPr>
+        <w:rFonts w:ascii="Symbol" w:hAnsi="Symbol" w:hint="default"/>
+      </w:rPr>
+    </w:lvl>
+    <w:lvl w:ilvl="7" w:tplc="04090003" w:tentative="1">
+      <w:start w:val="1"/>
+      <w:numFmt w:val="bullet"/>
+      <w:lvlText w:val="o"/>
+      <w:lvlJc w:val="left"/>
+      <w:pPr>
+        <w:ind w:left="5760" w:hanging="360"/>
+      </w:pPr>
+      <w:rPr>
+        <w:rFonts w:ascii="Courier New" w:hAnsi="Courier New" w:cs="Courier New" w:hint="default"/>
+      </w:rPr>
+    </w:lvl>
+    <w:lvl w:ilvl="8" w:tplc="04090005" w:tentative="1">
+      <w:start w:val="1"/>
+      <w:numFmt w:val="bullet"/>
+      <w:lvlText w:val=""/>
+      <w:lvlJc w:val="left"/>
+      <w:pPr>
+        <w:ind w:left="6480" w:hanging="360"/>
+      </w:pPr>
+      <w:rPr>
+        <w:rFonts w:ascii="Wingdings" w:hAnsi="Wingdings" w:hint="default"/>
+      </w:rPr>
+    </w:lvl>
+  </w:abstractNum>
+  <w:abstractNum w:abstractNumId="2">
+    <w:nsid w:val="369650D0"/>
+    <w:multiLevelType w:val="hybridMultilevel"/>
+    <w:tmpl w:val="DDE8C0CA"/>
+    <w:lvl w:ilvl="0" w:tplc="04090001">
+      <w:start w:val="1"/>
+      <w:numFmt w:val="bullet"/>
+      <w:lvlText w:val=""/>
+      <w:lvlJc w:val="left"/>
+      <w:pPr>
+        <w:ind w:left="720" w:hanging="360"/>
+      </w:pPr>
+      <w:rPr>
+        <w:rFonts w:ascii="Symbol" w:hAnsi="Symbol" w:hint="default"/>
+      </w:rPr>
+    </w:lvl>
+    <w:lvl w:ilvl="1" w:tplc="04090003" w:tentative="1">
+      <w:start w:val="1"/>
+      <w:numFmt w:val="bullet"/>
+      <w:lvlText w:val="o"/>
+      <w:lvlJc w:val="left"/>
+      <w:pPr>
+        <w:ind w:left="1440" w:hanging="360"/>
+      </w:pPr>
+      <w:rPr>
+        <w:rFonts w:ascii="Courier New" w:hAnsi="Courier New" w:cs="Courier New" w:hint="default"/>
+      </w:rPr>
+    </w:lvl>
+    <w:lvl w:ilvl="2" w:tplc="04090005" w:tentative="1">
+      <w:start w:val="1"/>
+      <w:numFmt w:val="bullet"/>
+      <w:lvlText w:val=""/>
+      <w:lvlJc w:val="left"/>
+      <w:pPr>
+        <w:ind w:left="2160" w:hanging="360"/>
+      </w:pPr>
+      <w:rPr>
+        <w:rFonts w:ascii="Wingdings" w:hAnsi="Wingdings" w:hint="default"/>
+      </w:rPr>
+    </w:lvl>
+    <w:lvl w:ilvl="3" w:tplc="04090001" w:tentative="1">
+      <w:start w:val="1"/>
+      <w:numFmt w:val="bullet"/>
+      <w:lvlText w:val=""/>
+      <w:lvlJc w:val="left"/>
+      <w:pPr>
+        <w:ind w:left="2880" w:hanging="360"/>
+      </w:pPr>
+      <w:rPr>
+        <w:rFonts w:ascii="Symbol" w:hAnsi="Symbol" w:hint="default"/>
+      </w:rPr>
+    </w:lvl>
+    <w:lvl w:ilvl="4" w:tplc="04090003" w:tentative="1">
+      <w:start w:val="1"/>
+      <w:numFmt w:val="bullet"/>
+      <w:lvlText w:val="o"/>
+      <w:lvlJc w:val="left"/>
+      <w:pPr>
+        <w:ind w:left="3600" w:hanging="360"/>
+      </w:pPr>
+      <w:rPr>
+        <w:rFonts w:ascii="Courier New" w:hAnsi="Courier New" w:cs="Courier New" w:hint="default"/>
+      </w:rPr>
+    </w:lvl>
+    <w:lvl w:ilvl="5" w:tplc="04090005" w:tentative="1">
+      <w:start w:val="1"/>
+      <w:numFmt w:val="bullet"/>
+      <w:lvlText w:val=""/>
+      <w:lvlJc w:val="left"/>
+      <w:pPr>
+        <w:ind w:left="4320" w:hanging="360"/>
+      </w:pPr>
+      <w:rPr>
+        <w:rFonts w:ascii="Wingdings" w:hAnsi="Wingdings" w:hint="default"/>
+      </w:rPr>
+    </w:lvl>
+    <w:lvl w:ilvl="6" w:tplc="04090001" w:tentative="1">
+      <w:start w:val="1"/>
+      <w:numFmt w:val="bullet"/>
+      <w:lvlText w:val=""/>
+      <w:lvlJc w:val="left"/>
+      <w:pPr>
+        <w:ind w:left="5040" w:hanging="360"/>
+      </w:pPr>
+      <w:rPr>
+        <w:rFonts w:ascii="Symbol" w:hAnsi="Symbol" w:hint="default"/>
+      </w:rPr>
+    </w:lvl>
+    <w:lvl w:ilvl="7" w:tplc="04090003" w:tentative="1">
+      <w:start w:val="1"/>
+      <w:numFmt w:val="bullet"/>
+      <w:lvlText w:val="o"/>
+      <w:lvlJc w:val="left"/>
+      <w:pPr>
+        <w:ind w:left="5760" w:hanging="360"/>
+      </w:pPr>
+      <w:rPr>
+        <w:rFonts w:ascii="Courier New" w:hAnsi="Courier New" w:cs="Courier New" w:hint="default"/>
+      </w:rPr>
+    </w:lvl>
+    <w:lvl w:ilvl="8" w:tplc="04090005" w:tentative="1">
+      <w:start w:val="1"/>
+      <w:numFmt w:val="bullet"/>
+      <w:lvlText w:val=""/>
+      <w:lvlJc w:val="left"/>
+      <w:pPr>
+        <w:ind w:left="6480" w:hanging="360"/>
+      </w:pPr>
+      <w:rPr>
+        <w:rFonts w:ascii="Wingdings" w:hAnsi="Wingdings" w:hint="default"/>
+      </w:rPr>
+    </w:lvl>
+  </w:abstractNum>
+  <w:abstractNum w:abstractNumId="3">
+    <w:nsid w:val="79475B4E"/>
+    <w:multiLevelType w:val="hybridMultilevel"/>
+    <w:tmpl w:val="FC6C5A8A"/>
+    <w:lvl w:ilvl="0" w:tplc="04090001">
+      <w:start w:val="1"/>
+      <w:numFmt w:val="bullet"/>
+      <w:lvlText w:val=""/>
+      <w:lvlJc w:val="left"/>
+      <w:pPr>
+        <w:ind w:left="720" w:hanging="360"/>
+      </w:pPr>
+      <w:rPr>
+        <w:rFonts w:ascii="Symbol" w:hAnsi="Symbol" w:hint="default"/>
+      </w:rPr>
+    </w:lvl>
+    <w:lvl w:ilvl="1" w:tplc="04090003" w:tentative="1">
+      <w:start w:val="1"/>
+      <w:numFmt w:val="bullet"/>
+      <w:lvlText w:val="o"/>
+      <w:lvlJc w:val="left"/>
+      <w:pPr>
+        <w:ind w:left="1440" w:hanging="360"/>
+      </w:pPr>
+      <w:rPr>
+        <w:rFonts w:ascii="Courier New" w:hAnsi="Courier New" w:cs="Courier New" w:hint="default"/>
+      </w:rPr>
+    </w:lvl>
+    <w:lvl w:ilvl="2" w:tplc="04090005" w:tentative="1">
+      <w:start w:val="1"/>
+      <w:numFmt w:val="bullet"/>
+      <w:lvlText w:val=""/>
+      <w:lvlJc w:val="left"/>
+      <w:pPr>
+        <w:ind w:left="2160" w:hanging="360"/>
+      </w:pPr>
+      <w:rPr>
+        <w:rFonts w:ascii="Wingdings" w:hAnsi="Wingdings" w:hint="default"/>
+      </w:rPr>
+    </w:lvl>
+    <w:lvl w:ilvl="3" w:tplc="04090001" w:tentative="1">
+      <w:start w:val="1"/>
+      <w:numFmt w:val="bullet"/>
+      <w:lvlText w:val=""/>
+      <w:lvlJc w:val="left"/>
+      <w:pPr>
+        <w:ind w:left="2880" w:hanging="360"/>
+      </w:pPr>
+      <w:rPr>
+        <w:rFonts w:ascii="Symbol" w:hAnsi="Symbol" w:hint="default"/>
+      </w:rPr>
+    </w:lvl>
+    <w:lvl w:ilvl="4" w:tplc="04090003" w:tentative="1">
+      <w:start w:val="1"/>
+      <w:numFmt w:val="bullet"/>
+      <w:lvlText w:val="o"/>
+      <w:lvlJc w:val="left"/>
+      <w:pPr>
+        <w:ind w:left="3600" w:hanging="360"/>
+      </w:pPr>
+      <w:rPr>
+        <w:rFonts w:ascii="Courier New" w:hAnsi="Courier New" w:cs="Courier New" w:hint="default"/>
+      </w:rPr>
+    </w:lvl>
+    <w:lvl w:ilvl="5" w:tplc="04090005" w:tentative="1">
+      <w:start w:val="1"/>
+      <w:numFmt w:val="bullet"/>
+      <w:lvlText w:val=""/>
+      <w:lvlJc w:val="left"/>
+      <w:pPr>
+        <w:ind w:left="4320" w:hanging="360"/>
+      </w:pPr>
+      <w:rPr>
+        <w:rFonts w:ascii="Wingdings" w:hAnsi="Wingdings" w:hint="default"/>
+      </w:rPr>
+    </w:lvl>
+    <w:lvl w:ilvl="6" w:tplc="04090001" w:tentative="1">
+      <w:start w:val="1"/>
+      <w:numFmt w:val="bullet"/>
+      <w:lvlText w:val=""/>
+      <w:lvlJc w:val="left"/>
+      <w:pPr>
+        <w:ind w:left="5040" w:hanging="360"/>
+      </w:pPr>
+      <w:rPr>
+        <w:rFonts w:ascii="Symbol" w:hAnsi="Symbol" w:hint="default"/>
+      </w:rPr>
+    </w:lvl>
+    <w:lvl w:ilvl="7" w:tplc="04090003" w:tentative="1">
+      <w:start w:val="1"/>
+      <w:numFmt w:val="bullet"/>
+      <w:lvlText w:val="o"/>
+      <w:lvlJc w:val="left"/>
+      <w:pPr>
+        <w:ind w:left="5760" w:hanging="360"/>
+      </w:pPr>
+      <w:rPr>
+        <w:rFonts w:ascii="Courier New" w:hAnsi="Courier New" w:cs="Courier New" w:hint="default"/>
+      </w:rPr>
+    </w:lvl>
+    <w:lvl w:ilvl="8" w:tplc="04090005" w:tentative="1">
+      <w:start w:val="1"/>
+      <w:numFmt w:val="bullet"/>
+      <w:lvlText w:val=""/>
+      <w:lvlJc w:val="left"/>
+      <w:pPr>
+        <w:ind w:left="6480" w:hanging="360"/>
+      </w:pPr>
+      <w:rPr>
+        <w:rFonts w:ascii="Wingdings" w:hAnsi="Wingdings" w:hint="default"/>
+      </w:rPr>
+    </w:lvl>
+  </w:abstractNum>
+  <w:num w:numId="1">
+    <w:abstractNumId w:val="1"/>
+  </w:num>
+  <w:num w:numId="2">
+    <w:abstractNumId w:val="2"/>
+  </w:num>
+  <w:num w:numId="3">
+    <w:abstractNumId w:val="0"/>
+  </w:num>
+  <w:num w:numId="4">
+    <w:abstractNumId w:val="3"/>
+  </w:num>
+</w:numbering>
 </file>
 
 <file path=word/styles.xml><?xml version="1.0" encoding="utf-8"?>
@@ -2214,6 +2999,17 @@
       <w:u w:val="single"/>
     </w:rPr>
   </w:style>
+  <w:style w:type="paragraph" w:styleId="ListParagraph">
+    <w:name w:val="List Paragraph"/>
+    <w:basedOn w:val="Normal"/>
+    <w:uiPriority w:val="34"/>
+    <w:qFormat/>
+    <w:rsid w:val="00FC39CD"/>
+    <w:pPr>
+      <w:ind w:left="720"/>
+      <w:contextualSpacing/>
+    </w:pPr>
+  </w:style>
 </w:styles>
 </file>
 
@@ -2566,6 +3362,17 @@
       <w:u w:val="single"/>
     </w:rPr>
   </w:style>
+  <w:style w:type="paragraph" w:styleId="ListParagraph">
+    <w:name w:val="List Paragraph"/>
+    <w:basedOn w:val="Normal"/>
+    <w:uiPriority w:val="34"/>
+    <w:qFormat/>
+    <w:rsid w:val="00FC39CD"/>
+    <w:pPr>
+      <w:ind w:left="720"/>
+      <w:contextualSpacing/>
+    </w:pPr>
+  </w:style>
 </w:styles>
 </file>
 

</xml_diff>